<commit_message>
Answered exercise 5 in homework 01. Done. Need to review.
</commit_message>
<xml_diff>
--- a/01/exercise01.docx
+++ b/01/exercise01.docx
@@ -54,12 +54,14 @@
           <w:rFonts w:ascii="Times New Roman" w:hAnsi="Times New Roman" w:cs="Times New Roman"/>
         </w:rPr>
       </w:pPr>
+      <w:proofErr w:type="spellStart"/>
       <w:r>
         <w:rPr>
           <w:rFonts w:ascii="Times New Roman" w:hAnsi="Times New Roman" w:cs="Times New Roman"/>
         </w:rPr>
         <w:t>IaaS</w:t>
       </w:r>
+      <w:proofErr w:type="spellEnd"/>
     </w:p>
     <w:p>
       <w:pPr>
@@ -111,12 +113,14 @@
           <w:rFonts w:ascii="Times New Roman" w:hAnsi="Times New Roman" w:cs="Times New Roman"/>
         </w:rPr>
       </w:pPr>
+      <w:proofErr w:type="spellStart"/>
       <w:r>
         <w:rPr>
           <w:rFonts w:ascii="Times New Roman" w:hAnsi="Times New Roman" w:cs="Times New Roman"/>
         </w:rPr>
         <w:t>Docker</w:t>
       </w:r>
+      <w:proofErr w:type="spellEnd"/>
       <w:r>
         <w:rPr>
           <w:rFonts w:ascii="Times New Roman" w:hAnsi="Times New Roman" w:cs="Times New Roman"/>
@@ -153,12 +157,14 @@
           <w:rFonts w:ascii="Times New Roman" w:hAnsi="Times New Roman" w:cs="Times New Roman"/>
         </w:rPr>
       </w:pPr>
+      <w:proofErr w:type="spellStart"/>
       <w:r>
         <w:rPr>
           <w:rFonts w:ascii="Times New Roman" w:hAnsi="Times New Roman" w:cs="Times New Roman"/>
         </w:rPr>
         <w:t>PaaS</w:t>
       </w:r>
+      <w:proofErr w:type="spellEnd"/>
     </w:p>
     <w:p>
       <w:pPr>
@@ -171,12 +177,14 @@
           <w:rFonts w:ascii="Times New Roman" w:hAnsi="Times New Roman" w:cs="Times New Roman"/>
         </w:rPr>
       </w:pPr>
+      <w:proofErr w:type="spellStart"/>
       <w:r>
         <w:rPr>
           <w:rFonts w:ascii="Times New Roman" w:hAnsi="Times New Roman" w:cs="Times New Roman"/>
         </w:rPr>
         <w:t>Heroku</w:t>
       </w:r>
+      <w:proofErr w:type="spellEnd"/>
       <w:r>
         <w:rPr>
           <w:rFonts w:ascii="Times New Roman" w:hAnsi="Times New Roman" w:cs="Times New Roman"/>
@@ -201,8 +209,6 @@
         </w:rPr>
         <w:t>&gt;</w:t>
       </w:r>
-      <w:bookmarkStart w:id="0" w:name="_GoBack"/>
-      <w:bookmarkEnd w:id="0"/>
     </w:p>
     <w:p>
       <w:pPr>
@@ -257,12 +263,14 @@
           <w:rFonts w:ascii="Times New Roman" w:hAnsi="Times New Roman" w:cs="Times New Roman"/>
         </w:rPr>
       </w:pPr>
+      <w:proofErr w:type="spellStart"/>
       <w:r>
         <w:rPr>
           <w:rFonts w:ascii="Times New Roman" w:hAnsi="Times New Roman" w:cs="Times New Roman"/>
         </w:rPr>
         <w:t>SaaS</w:t>
       </w:r>
+      <w:proofErr w:type="spellEnd"/>
     </w:p>
     <w:p>
       <w:pPr>
@@ -285,13 +293,7 @@
         <w:rPr>
           <w:rFonts w:ascii="Times New Roman" w:hAnsi="Times New Roman" w:cs="Times New Roman"/>
         </w:rPr>
-        <w:t xml:space="preserve"> </w:t>
-      </w:r>
-      <w:r>
-        <w:rPr>
-          <w:rFonts w:ascii="Times New Roman" w:hAnsi="Times New Roman" w:cs="Times New Roman"/>
-        </w:rPr>
-        <w:t>&lt;</w:t>
+        <w:t xml:space="preserve"> &lt;</w:t>
       </w:r>
       <w:hyperlink r:id="rId12" w:history="1">
         <w:r>
@@ -320,11 +322,19 @@
           <w:rFonts w:ascii="Times New Roman" w:hAnsi="Times New Roman" w:cs="Times New Roman"/>
         </w:rPr>
       </w:pPr>
-      <w:r>
-        <w:rPr>
-          <w:rFonts w:ascii="Times New Roman" w:hAnsi="Times New Roman" w:cs="Times New Roman"/>
-        </w:rPr>
-        <w:t>Atlassian Suite &lt;</w:t>
+      <w:proofErr w:type="spellStart"/>
+      <w:r>
+        <w:rPr>
+          <w:rFonts w:ascii="Times New Roman" w:hAnsi="Times New Roman" w:cs="Times New Roman"/>
+        </w:rPr>
+        <w:t>Atlassian</w:t>
+      </w:r>
+      <w:proofErr w:type="spellEnd"/>
+      <w:r>
+        <w:rPr>
+          <w:rFonts w:ascii="Times New Roman" w:hAnsi="Times New Roman" w:cs="Times New Roman"/>
+        </w:rPr>
+        <w:t xml:space="preserve"> Suite &lt;</w:t>
       </w:r>
       <w:r>
         <w:t xml:space="preserve"> </w:t>
@@ -382,11 +392,19 @@
           <w:rFonts w:ascii="Times New Roman" w:hAnsi="Times New Roman" w:cs="Times New Roman"/>
         </w:rPr>
       </w:pPr>
-      <w:r>
-        <w:rPr>
-          <w:rFonts w:ascii="Times New Roman" w:hAnsi="Times New Roman" w:cs="Times New Roman"/>
-        </w:rPr>
-        <w:t>IaaS:</w:t>
+      <w:proofErr w:type="spellStart"/>
+      <w:r>
+        <w:rPr>
+          <w:rFonts w:ascii="Times New Roman" w:hAnsi="Times New Roman" w:cs="Times New Roman"/>
+        </w:rPr>
+        <w:t>IaaS</w:t>
+      </w:r>
+      <w:proofErr w:type="spellEnd"/>
+      <w:r>
+        <w:rPr>
+          <w:rFonts w:ascii="Times New Roman" w:hAnsi="Times New Roman" w:cs="Times New Roman"/>
+        </w:rPr>
+        <w:t>:</w:t>
       </w:r>
       <w:r>
         <w:rPr>
@@ -406,11 +424,19 @@
           <w:rFonts w:ascii="Times New Roman" w:hAnsi="Times New Roman" w:cs="Times New Roman"/>
         </w:rPr>
       </w:pPr>
-      <w:r>
-        <w:rPr>
-          <w:rFonts w:ascii="Times New Roman" w:hAnsi="Times New Roman" w:cs="Times New Roman"/>
-        </w:rPr>
-        <w:t>PaaS:</w:t>
+      <w:proofErr w:type="spellStart"/>
+      <w:r>
+        <w:rPr>
+          <w:rFonts w:ascii="Times New Roman" w:hAnsi="Times New Roman" w:cs="Times New Roman"/>
+        </w:rPr>
+        <w:t>PaaS</w:t>
+      </w:r>
+      <w:proofErr w:type="spellEnd"/>
+      <w:r>
+        <w:rPr>
+          <w:rFonts w:ascii="Times New Roman" w:hAnsi="Times New Roman" w:cs="Times New Roman"/>
+        </w:rPr>
+        <w:t>:</w:t>
       </w:r>
       <w:r>
         <w:rPr>
@@ -430,17 +456,39 @@
           <w:rFonts w:ascii="Times New Roman" w:hAnsi="Times New Roman" w:cs="Times New Roman"/>
         </w:rPr>
       </w:pPr>
-      <w:r>
-        <w:rPr>
-          <w:rFonts w:ascii="Times New Roman" w:hAnsi="Times New Roman" w:cs="Times New Roman"/>
-        </w:rPr>
-        <w:t>SaaS:</w:t>
-      </w:r>
-      <w:r>
-        <w:rPr>
-          <w:rFonts w:ascii="Times New Roman" w:hAnsi="Times New Roman" w:cs="Times New Roman"/>
-        </w:rPr>
-        <w:t xml:space="preserve"> &lt;c, i, j&gt;</w:t>
+      <w:proofErr w:type="spellStart"/>
+      <w:r>
+        <w:rPr>
+          <w:rFonts w:ascii="Times New Roman" w:hAnsi="Times New Roman" w:cs="Times New Roman"/>
+        </w:rPr>
+        <w:t>SaaS</w:t>
+      </w:r>
+      <w:proofErr w:type="spellEnd"/>
+      <w:r>
+        <w:rPr>
+          <w:rFonts w:ascii="Times New Roman" w:hAnsi="Times New Roman" w:cs="Times New Roman"/>
+        </w:rPr>
+        <w:t>:</w:t>
+      </w:r>
+      <w:r>
+        <w:rPr>
+          <w:rFonts w:ascii="Times New Roman" w:hAnsi="Times New Roman" w:cs="Times New Roman"/>
+        </w:rPr>
+        <w:t xml:space="preserve"> &lt;c, </w:t>
+      </w:r>
+      <w:proofErr w:type="spellStart"/>
+      <w:r>
+        <w:rPr>
+          <w:rFonts w:ascii="Times New Roman" w:hAnsi="Times New Roman" w:cs="Times New Roman"/>
+        </w:rPr>
+        <w:t>i</w:t>
+      </w:r>
+      <w:proofErr w:type="spellEnd"/>
+      <w:r>
+        <w:rPr>
+          <w:rFonts w:ascii="Times New Roman" w:hAnsi="Times New Roman" w:cs="Times New Roman"/>
+        </w:rPr>
+        <w:t>, j&gt;</w:t>
       </w:r>
     </w:p>
     <w:p>
@@ -463,6 +511,108 @@
     </w:p>
     <w:p>
       <w:pPr>
+        <w:pStyle w:val="ListParagraph"/>
+        <w:numPr>
+          <w:ilvl w:val="1"/>
+          <w:numId w:val="2"/>
+        </w:numPr>
+        <w:rPr>
+          <w:rFonts w:ascii="Times New Roman" w:hAnsi="Times New Roman" w:cs="Times New Roman"/>
+        </w:rPr>
+      </w:pPr>
+      <w:r>
+        <w:rPr>
+          <w:rFonts w:ascii="Times New Roman" w:hAnsi="Times New Roman" w:cs="Times New Roman"/>
+        </w:rPr>
+        <w:t>Containers s</w:t>
+      </w:r>
+      <w:r>
+        <w:rPr>
+          <w:rFonts w:ascii="Times New Roman" w:hAnsi="Times New Roman" w:cs="Times New Roman"/>
+        </w:rPr>
+        <w:t xml:space="preserve">hare </w:t>
+      </w:r>
+      <w:r>
+        <w:rPr>
+          <w:rFonts w:ascii="Times New Roman" w:hAnsi="Times New Roman" w:cs="Times New Roman"/>
+        </w:rPr>
+        <w:t xml:space="preserve">the </w:t>
+      </w:r>
+      <w:r>
+        <w:rPr>
+          <w:rFonts w:ascii="Times New Roman" w:hAnsi="Times New Roman" w:cs="Times New Roman"/>
+        </w:rPr>
+        <w:t xml:space="preserve">same </w:t>
+      </w:r>
+      <w:r>
+        <w:rPr>
+          <w:rFonts w:ascii="Times New Roman" w:hAnsi="Times New Roman" w:cs="Times New Roman"/>
+        </w:rPr>
+        <w:t>host OS and kernel</w:t>
+      </w:r>
+      <w:r>
+        <w:rPr>
+          <w:rFonts w:ascii="Times New Roman" w:hAnsi="Times New Roman" w:cs="Times New Roman"/>
+        </w:rPr>
+        <w:t xml:space="preserve"> </w:t>
+      </w:r>
+      <w:r>
+        <w:rPr>
+          <w:rFonts w:ascii="Times New Roman" w:hAnsi="Times New Roman" w:cs="Times New Roman"/>
+        </w:rPr>
+        <w:t>(</w:t>
+      </w:r>
+      <w:r>
+        <w:rPr>
+          <w:rFonts w:ascii="Times New Roman" w:hAnsi="Times New Roman" w:cs="Times New Roman"/>
+        </w:rPr>
+        <w:t xml:space="preserve">can run any software that runs on that kernel). </w:t>
+      </w:r>
+      <w:r>
+        <w:rPr>
+          <w:rFonts w:ascii="Times New Roman" w:hAnsi="Times New Roman" w:cs="Times New Roman"/>
+        </w:rPr>
+        <w:t xml:space="preserve">For example it is not possible for a Windows container to run on a Linux host and vice versa. This results in lightweight kernels that </w:t>
+      </w:r>
+      <w:r>
+        <w:rPr>
+          <w:rFonts w:ascii="Times New Roman" w:hAnsi="Times New Roman" w:cs="Times New Roman"/>
+        </w:rPr>
+        <w:t>can startup in a few seconds.</w:t>
+      </w:r>
+    </w:p>
+    <w:p>
+      <w:pPr>
+        <w:pStyle w:val="ListParagraph"/>
+        <w:numPr>
+          <w:ilvl w:val="1"/>
+          <w:numId w:val="2"/>
+        </w:numPr>
+        <w:rPr>
+          <w:rFonts w:ascii="Times New Roman" w:hAnsi="Times New Roman" w:cs="Times New Roman"/>
+        </w:rPr>
+      </w:pPr>
+      <w:r>
+        <w:rPr>
+          <w:rFonts w:ascii="Times New Roman" w:hAnsi="Times New Roman" w:cs="Times New Roman"/>
+        </w:rPr>
+        <w:t xml:space="preserve">Virtual machines with different operating systems can run on a single server.  This allows administrators and developers to run multiple VMs in a single server. However, it is up to the system administrators to manage each VM host operating system (security patches, software provisioning, </w:t>
+      </w:r>
+      <w:r>
+        <w:rPr>
+          <w:rFonts w:ascii="Times New Roman" w:hAnsi="Times New Roman" w:cs="Times New Roman"/>
+        </w:rPr>
+        <w:t>etc.</w:t>
+      </w:r>
+      <w:r>
+        <w:rPr>
+          <w:rFonts w:ascii="Times New Roman" w:hAnsi="Times New Roman" w:cs="Times New Roman"/>
+        </w:rPr>
+        <w:t xml:space="preserve">). </w:t>
+      </w:r>
+    </w:p>
+    <w:p>
+      <w:pPr>
         <w:pStyle w:val="Heading1"/>
         <w:rPr>
           <w:rFonts w:ascii="Times New Roman" w:hAnsi="Times New Roman" w:cs="Times New Roman"/>
@@ -486,23 +636,41 @@
     </w:p>
     <w:p>
       <w:pPr>
-        <w:rPr>
-          <w:rFonts w:ascii="Times New Roman" w:hAnsi="Times New Roman" w:cs="Times New Roman"/>
-        </w:rPr>
-      </w:pPr>
-      <w:r>
-        <w:rPr>
-          <w:rFonts w:ascii="Times New Roman" w:hAnsi="Times New Roman" w:cs="Times New Roman"/>
-        </w:rPr>
-        <w:t xml:space="preserve">ProjectID: </w:t>
-      </w:r>
-    </w:p>
-    <w:p>
-      <w:pPr>
-        <w:rPr>
-          <w:rFonts w:ascii="Times New Roman" w:hAnsi="Times New Roman" w:cs="Times New Roman"/>
-        </w:rPr>
-      </w:pPr>
+        <w:pStyle w:val="ListParagraph"/>
+        <w:numPr>
+          <w:ilvl w:val="0"/>
+          <w:numId w:val="6"/>
+        </w:numPr>
+        <w:rPr>
+          <w:rFonts w:ascii="Times New Roman" w:hAnsi="Times New Roman" w:cs="Times New Roman"/>
+        </w:rPr>
+      </w:pPr>
+      <w:proofErr w:type="spellStart"/>
+      <w:r>
+        <w:rPr>
+          <w:rFonts w:ascii="Times New Roman" w:hAnsi="Times New Roman" w:cs="Times New Roman"/>
+        </w:rPr>
+        <w:t>ProjectID</w:t>
+      </w:r>
+      <w:proofErr w:type="spellEnd"/>
+      <w:r>
+        <w:rPr>
+          <w:rFonts w:ascii="Times New Roman" w:hAnsi="Times New Roman" w:cs="Times New Roman"/>
+        </w:rPr>
+        <w:t>:</w:t>
+      </w:r>
+      <w:r>
+        <w:rPr>
+          <w:rFonts w:ascii="Times New Roman" w:hAnsi="Times New Roman" w:cs="Times New Roman"/>
+        </w:rPr>
+        <w:t xml:space="preserve"> </w:t>
+      </w:r>
+      <w:r>
+        <w:rPr>
+          <w:rFonts w:ascii="Times New Roman" w:hAnsi="Times New Roman" w:cs="Times New Roman"/>
+        </w:rPr>
+        <w:t>stone-door-180117</w:t>
+      </w:r>
     </w:p>
     <w:p>
       <w:pPr>
@@ -551,6 +719,17 @@
       <w:r>
         <w:t>URL:</w:t>
       </w:r>
+      <w:r>
+        <w:t xml:space="preserve"> </w:t>
+      </w:r>
+      <w:hyperlink r:id="rId14" w:history="1">
+        <w:r>
+          <w:rPr>
+            <w:rStyle w:val="Hyperlink"/>
+          </w:rPr>
+          <w:t>https://stone-door-180117.appspot.com/</w:t>
+        </w:r>
+      </w:hyperlink>
     </w:p>
     <w:p>
       <w:pPr>
@@ -563,16 +742,227 @@
       <w:r>
         <w:t>What did I not understand?</w:t>
       </w:r>
-    </w:p>
-    <w:p>
-      <w:pPr>
-        <w:rPr>
-          <w:rFonts w:ascii="Times New Roman" w:hAnsi="Times New Roman" w:cs="Times New Roman"/>
-        </w:rPr>
+      <w:r>
+        <w:t xml:space="preserve"> I thought this was a pretty easy exercise except for some </w:t>
+      </w:r>
+      <w:r>
+        <w:t>out of date</w:t>
+      </w:r>
+      <w:r>
+        <w:t xml:space="preserve"> instructions due to changes in how applications are deployed in the Google App Engine environment.  I do have a question regarding the best way to follow the MVC pattern </w:t>
+      </w:r>
+      <w:r>
+        <w:lastRenderedPageBreak/>
+        <w:t xml:space="preserve">with Google App Engine, especially in the </w:t>
+      </w:r>
+      <w:proofErr w:type="spellStart"/>
+      <w:r>
+        <w:t>app.yaml</w:t>
+      </w:r>
+      <w:proofErr w:type="spellEnd"/>
+      <w:r>
+        <w:t xml:space="preserve"> file. For example, if I want to separate my routes from business logic, I would place the logic in a controller’s module and store the routes in a single app.py script and import all my business logic in that file. I see that as an</w:t>
+      </w:r>
+      <w:r>
+        <w:t xml:space="preserve"> easy way to update my routes by</w:t>
+      </w:r>
+      <w:r>
+        <w:t xml:space="preserve"> only changing one file instead of touch</w:t>
+      </w:r>
+      <w:r>
+        <w:t>ing</w:t>
+      </w:r>
+      <w:r>
+        <w:t xml:space="preserve"> all my controller modules to update the routes. Is that feasible solution and common </w:t>
+      </w:r>
+      <w:r>
+        <w:t>in the Google App Engine space?</w:t>
+      </w:r>
+    </w:p>
+    <w:p>
+      <w:pPr>
+        <w:pStyle w:val="Heading1"/>
+        <w:rPr>
+          <w:rFonts w:ascii="Times New Roman" w:hAnsi="Times New Roman" w:cs="Times New Roman"/>
+          <w:color w:val="auto"/>
+        </w:rPr>
+      </w:pPr>
+      <w:r>
+        <w:rPr>
+          <w:rFonts w:ascii="Times New Roman" w:hAnsi="Times New Roman" w:cs="Times New Roman"/>
+          <w:color w:val="auto"/>
+        </w:rPr>
+        <w:t>Ex</w:t>
+      </w:r>
+      <w:r>
+        <w:rPr>
+          <w:rFonts w:ascii="Times New Roman" w:hAnsi="Times New Roman" w:cs="Times New Roman"/>
+          <w:color w:val="auto"/>
+        </w:rPr>
+        <w:t>ercise #4</w:t>
+      </w:r>
+    </w:p>
+    <w:p>
+      <w:pPr>
+        <w:pStyle w:val="ListParagraph"/>
+        <w:numPr>
+          <w:ilvl w:val="0"/>
+          <w:numId w:val="7"/>
+        </w:numPr>
+      </w:pPr>
+      <w:hyperlink r:id="rId15" w:history="1">
+        <w:r>
+          <w:rPr>
+            <w:rStyle w:val="Hyperlink"/>
+          </w:rPr>
+          <w:t>https://github.com/mooshu1x2/cloud_computing/tree/master/01/docstats</w:t>
+        </w:r>
+      </w:hyperlink>
+    </w:p>
+    <w:p>
+      <w:pPr>
+        <w:pStyle w:val="Heading1"/>
+        <w:rPr>
+          <w:rFonts w:ascii="Times New Roman" w:hAnsi="Times New Roman" w:cs="Times New Roman"/>
+          <w:color w:val="auto"/>
+        </w:rPr>
+      </w:pPr>
+      <w:r>
+        <w:rPr>
+          <w:rFonts w:ascii="Times New Roman" w:hAnsi="Times New Roman" w:cs="Times New Roman"/>
+          <w:color w:val="auto"/>
+        </w:rPr>
+        <w:t>Ex</w:t>
+      </w:r>
+      <w:r>
+        <w:rPr>
+          <w:rFonts w:ascii="Times New Roman" w:hAnsi="Times New Roman" w:cs="Times New Roman"/>
+          <w:color w:val="auto"/>
+        </w:rPr>
+        <w:t>ercise #5</w:t>
+      </w:r>
+    </w:p>
+    <w:p>
+      <w:pPr>
+        <w:pStyle w:val="ListParagraph"/>
+        <w:numPr>
+          <w:ilvl w:val="0"/>
+          <w:numId w:val="7"/>
+        </w:numPr>
+      </w:pPr>
+      <w:r>
+        <w:t>Question</w:t>
+      </w:r>
+      <w:r>
+        <w:t xml:space="preserve">: What is a </w:t>
+      </w:r>
+      <w:bookmarkStart w:id="0" w:name="_GoBack"/>
+      <w:bookmarkEnd w:id="0"/>
+      <w:r>
+        <w:t>pros/cons for a horizontal scaling system? Vertical scaling system?</w:t>
+      </w:r>
+    </w:p>
+    <w:p>
+      <w:pPr>
+        <w:pStyle w:val="ListParagraph"/>
+        <w:numPr>
+          <w:ilvl w:val="0"/>
+          <w:numId w:val="7"/>
+        </w:numPr>
+      </w:pPr>
+      <w:r>
+        <w:t>Answer:</w:t>
+      </w:r>
+    </w:p>
+    <w:p>
+      <w:pPr>
+        <w:pStyle w:val="ListParagraph"/>
+        <w:numPr>
+          <w:ilvl w:val="1"/>
+          <w:numId w:val="7"/>
+        </w:numPr>
+      </w:pPr>
+      <w:r>
+        <w:t>Horizontal: Refers to adding more compute resources by purchasing new machines.</w:t>
+      </w:r>
+    </w:p>
+    <w:p>
+      <w:pPr>
+        <w:pStyle w:val="ListParagraph"/>
+        <w:numPr>
+          <w:ilvl w:val="2"/>
+          <w:numId w:val="7"/>
+        </w:numPr>
+      </w:pPr>
+      <w:r>
+        <w:t xml:space="preserve">Pros: Adding a new node (physical machine) is relatively inexpensive. </w:t>
+      </w:r>
+    </w:p>
+    <w:p>
+      <w:pPr>
+        <w:pStyle w:val="ListParagraph"/>
+        <w:numPr>
+          <w:ilvl w:val="2"/>
+          <w:numId w:val="7"/>
+        </w:numPr>
+      </w:pPr>
+      <w:r>
+        <w:t xml:space="preserve">Cons: </w:t>
+      </w:r>
+      <w:r>
+        <w:t>Ensure your application can horizontally scale (cannot rely on data stored in a specific location in memory on a server).</w:t>
+      </w:r>
+    </w:p>
+    <w:p>
+      <w:pPr>
+        <w:pStyle w:val="ListParagraph"/>
+        <w:numPr>
+          <w:ilvl w:val="1"/>
+          <w:numId w:val="7"/>
+        </w:numPr>
+      </w:pPr>
+      <w:r>
+        <w:t xml:space="preserve">Vertical: Refers to scaling up on hardware and resources on same physical machine. </w:t>
+      </w:r>
+    </w:p>
+    <w:p>
+      <w:pPr>
+        <w:pStyle w:val="ListParagraph"/>
+        <w:numPr>
+          <w:ilvl w:val="2"/>
+          <w:numId w:val="7"/>
+        </w:numPr>
+      </w:pPr>
+      <w:r>
+        <w:t xml:space="preserve">Pros: </w:t>
+      </w:r>
+      <w:r>
+        <w:t xml:space="preserve">Can execute large problem sizes on machine (e.g. graph processing requires the graph to be held in memory – parallelism difficult across machines). </w:t>
+      </w:r>
+    </w:p>
+    <w:p>
+      <w:pPr>
+        <w:pStyle w:val="ListParagraph"/>
+        <w:numPr>
+          <w:ilvl w:val="2"/>
+          <w:numId w:val="7"/>
+        </w:numPr>
+      </w:pPr>
+      <w:r>
+        <w:t>Cons:</w:t>
+      </w:r>
+      <w:r>
+        <w:t xml:space="preserve"> Expensive approach since increasing the system resources on a dedicated compute node. </w:t>
+      </w:r>
+    </w:p>
+    <w:p>
+      <w:pPr>
+        <w:pStyle w:val="ListParagraph"/>
+        <w:ind w:left="1440"/>
       </w:pPr>
     </w:p>
     <w:sectPr>
-      <w:headerReference w:type="default" r:id="rId14"/>
+      <w:headerReference w:type="default" r:id="rId16"/>
       <w:pgSz w:w="12240" w:h="15840"/>
       <w:pgMar w:top="1440" w:right="1800" w:bottom="1440" w:left="1800" w:header="720" w:footer="720" w:gutter="0"/>
       <w:cols w:space="720"/>
@@ -645,11 +1035,19 @@
         <w:rFonts w:ascii="Times New Roman" w:hAnsi="Times New Roman" w:cs="Times New Roman"/>
       </w:rPr>
     </w:pPr>
+    <w:proofErr w:type="spellStart"/>
     <w:r>
       <w:rPr>
         <w:rFonts w:ascii="Times New Roman" w:hAnsi="Times New Roman" w:cs="Times New Roman"/>
       </w:rPr>
-      <w:t>StudentID: 1178110</w:t>
+      <w:t>StudentID</w:t>
+    </w:r>
+    <w:proofErr w:type="spellEnd"/>
+    <w:r>
+      <w:rPr>
+        <w:rFonts w:ascii="Times New Roman" w:hAnsi="Times New Roman" w:cs="Times New Roman"/>
+      </w:rPr>
+      <w:t>: 1178110</w:t>
     </w:r>
   </w:p>
 </w:hdr>
@@ -918,6 +1316,410 @@
       </w:pPr>
     </w:lvl>
   </w:abstractNum>
+  <w:abstractNum w:abstractNumId="3">
+    <w:nsid w:val="3E4B04BB"/>
+    <w:multiLevelType w:val="hybridMultilevel"/>
+    <w:tmpl w:val="31EEF990"/>
+    <w:lvl w:ilvl="0" w:tplc="04090001">
+      <w:start w:val="1"/>
+      <w:numFmt w:val="bullet"/>
+      <w:lvlText w:val=""/>
+      <w:lvlJc w:val="left"/>
+      <w:pPr>
+        <w:ind w:left="720" w:hanging="360"/>
+      </w:pPr>
+      <w:rPr>
+        <w:rFonts w:ascii="Symbol" w:hAnsi="Symbol" w:hint="default"/>
+      </w:rPr>
+    </w:lvl>
+    <w:lvl w:ilvl="1" w:tplc="04090003">
+      <w:start w:val="1"/>
+      <w:numFmt w:val="bullet"/>
+      <w:lvlText w:val="o"/>
+      <w:lvlJc w:val="left"/>
+      <w:pPr>
+        <w:ind w:left="1440" w:hanging="360"/>
+      </w:pPr>
+      <w:rPr>
+        <w:rFonts w:ascii="Courier New" w:hAnsi="Courier New" w:hint="default"/>
+      </w:rPr>
+    </w:lvl>
+    <w:lvl w:ilvl="2" w:tplc="04090005">
+      <w:start w:val="1"/>
+      <w:numFmt w:val="bullet"/>
+      <w:lvlText w:val=""/>
+      <w:lvlJc w:val="left"/>
+      <w:pPr>
+        <w:ind w:left="2160" w:hanging="360"/>
+      </w:pPr>
+      <w:rPr>
+        <w:rFonts w:ascii="Wingdings" w:hAnsi="Wingdings" w:hint="default"/>
+      </w:rPr>
+    </w:lvl>
+    <w:lvl w:ilvl="3" w:tplc="04090001" w:tentative="1">
+      <w:start w:val="1"/>
+      <w:numFmt w:val="bullet"/>
+      <w:lvlText w:val=""/>
+      <w:lvlJc w:val="left"/>
+      <w:pPr>
+        <w:ind w:left="2880" w:hanging="360"/>
+      </w:pPr>
+      <w:rPr>
+        <w:rFonts w:ascii="Symbol" w:hAnsi="Symbol" w:hint="default"/>
+      </w:rPr>
+    </w:lvl>
+    <w:lvl w:ilvl="4" w:tplc="04090003" w:tentative="1">
+      <w:start w:val="1"/>
+      <w:numFmt w:val="bullet"/>
+      <w:lvlText w:val="o"/>
+      <w:lvlJc w:val="left"/>
+      <w:pPr>
+        <w:ind w:left="3600" w:hanging="360"/>
+      </w:pPr>
+      <w:rPr>
+        <w:rFonts w:ascii="Courier New" w:hAnsi="Courier New" w:hint="default"/>
+      </w:rPr>
+    </w:lvl>
+    <w:lvl w:ilvl="5" w:tplc="04090005" w:tentative="1">
+      <w:start w:val="1"/>
+      <w:numFmt w:val="bullet"/>
+      <w:lvlText w:val=""/>
+      <w:lvlJc w:val="left"/>
+      <w:pPr>
+        <w:ind w:left="4320" w:hanging="360"/>
+      </w:pPr>
+      <w:rPr>
+        <w:rFonts w:ascii="Wingdings" w:hAnsi="Wingdings" w:hint="default"/>
+      </w:rPr>
+    </w:lvl>
+    <w:lvl w:ilvl="6" w:tplc="04090001" w:tentative="1">
+      <w:start w:val="1"/>
+      <w:numFmt w:val="bullet"/>
+      <w:lvlText w:val=""/>
+      <w:lvlJc w:val="left"/>
+      <w:pPr>
+        <w:ind w:left="5040" w:hanging="360"/>
+      </w:pPr>
+      <w:rPr>
+        <w:rFonts w:ascii="Symbol" w:hAnsi="Symbol" w:hint="default"/>
+      </w:rPr>
+    </w:lvl>
+    <w:lvl w:ilvl="7" w:tplc="04090003" w:tentative="1">
+      <w:start w:val="1"/>
+      <w:numFmt w:val="bullet"/>
+      <w:lvlText w:val="o"/>
+      <w:lvlJc w:val="left"/>
+      <w:pPr>
+        <w:ind w:left="5760" w:hanging="360"/>
+      </w:pPr>
+      <w:rPr>
+        <w:rFonts w:ascii="Courier New" w:hAnsi="Courier New" w:hint="default"/>
+      </w:rPr>
+    </w:lvl>
+    <w:lvl w:ilvl="8" w:tplc="04090005" w:tentative="1">
+      <w:start w:val="1"/>
+      <w:numFmt w:val="bullet"/>
+      <w:lvlText w:val=""/>
+      <w:lvlJc w:val="left"/>
+      <w:pPr>
+        <w:ind w:left="6480" w:hanging="360"/>
+      </w:pPr>
+      <w:rPr>
+        <w:rFonts w:ascii="Wingdings" w:hAnsi="Wingdings" w:hint="default"/>
+      </w:rPr>
+    </w:lvl>
+  </w:abstractNum>
+  <w:abstractNum w:abstractNumId="4">
+    <w:nsid w:val="755E6DBE"/>
+    <w:multiLevelType w:val="hybridMultilevel"/>
+    <w:tmpl w:val="D9DA146C"/>
+    <w:lvl w:ilvl="0" w:tplc="BE4ABAA4">
+      <w:start w:val="4"/>
+      <w:numFmt w:val="decimal"/>
+      <w:lvlText w:val="%1."/>
+      <w:lvlJc w:val="left"/>
+      <w:pPr>
+        <w:ind w:left="720" w:hanging="360"/>
+      </w:pPr>
+      <w:rPr>
+        <w:rFonts w:hint="default"/>
+      </w:rPr>
+    </w:lvl>
+    <w:lvl w:ilvl="1" w:tplc="04090019">
+      <w:start w:val="1"/>
+      <w:numFmt w:val="lowerLetter"/>
+      <w:lvlText w:val="%2."/>
+      <w:lvlJc w:val="left"/>
+      <w:pPr>
+        <w:ind w:left="1440" w:hanging="360"/>
+      </w:pPr>
+    </w:lvl>
+    <w:lvl w:ilvl="2" w:tplc="0409001B" w:tentative="1">
+      <w:start w:val="1"/>
+      <w:numFmt w:val="lowerRoman"/>
+      <w:lvlText w:val="%3."/>
+      <w:lvlJc w:val="right"/>
+      <w:pPr>
+        <w:ind w:left="2160" w:hanging="180"/>
+      </w:pPr>
+    </w:lvl>
+    <w:lvl w:ilvl="3" w:tplc="0409000F" w:tentative="1">
+      <w:start w:val="1"/>
+      <w:numFmt w:val="decimal"/>
+      <w:lvlText w:val="%4."/>
+      <w:lvlJc w:val="left"/>
+      <w:pPr>
+        <w:ind w:left="2880" w:hanging="360"/>
+      </w:pPr>
+    </w:lvl>
+    <w:lvl w:ilvl="4" w:tplc="04090019" w:tentative="1">
+      <w:start w:val="1"/>
+      <w:numFmt w:val="lowerLetter"/>
+      <w:lvlText w:val="%5."/>
+      <w:lvlJc w:val="left"/>
+      <w:pPr>
+        <w:ind w:left="3600" w:hanging="360"/>
+      </w:pPr>
+    </w:lvl>
+    <w:lvl w:ilvl="5" w:tplc="0409001B" w:tentative="1">
+      <w:start w:val="1"/>
+      <w:numFmt w:val="lowerRoman"/>
+      <w:lvlText w:val="%6."/>
+      <w:lvlJc w:val="right"/>
+      <w:pPr>
+        <w:ind w:left="4320" w:hanging="180"/>
+      </w:pPr>
+    </w:lvl>
+    <w:lvl w:ilvl="6" w:tplc="0409000F" w:tentative="1">
+      <w:start w:val="1"/>
+      <w:numFmt w:val="decimal"/>
+      <w:lvlText w:val="%7."/>
+      <w:lvlJc w:val="left"/>
+      <w:pPr>
+        <w:ind w:left="5040" w:hanging="360"/>
+      </w:pPr>
+    </w:lvl>
+    <w:lvl w:ilvl="7" w:tplc="04090019" w:tentative="1">
+      <w:start w:val="1"/>
+      <w:numFmt w:val="lowerLetter"/>
+      <w:lvlText w:val="%8."/>
+      <w:lvlJc w:val="left"/>
+      <w:pPr>
+        <w:ind w:left="5760" w:hanging="360"/>
+      </w:pPr>
+    </w:lvl>
+    <w:lvl w:ilvl="8" w:tplc="0409001B" w:tentative="1">
+      <w:start w:val="1"/>
+      <w:numFmt w:val="lowerRoman"/>
+      <w:lvlText w:val="%9."/>
+      <w:lvlJc w:val="right"/>
+      <w:pPr>
+        <w:ind w:left="6480" w:hanging="180"/>
+      </w:pPr>
+    </w:lvl>
+  </w:abstractNum>
+  <w:abstractNum w:abstractNumId="5">
+    <w:nsid w:val="7BD57C9D"/>
+    <w:multiLevelType w:val="hybridMultilevel"/>
+    <w:tmpl w:val="E9004EB8"/>
+    <w:lvl w:ilvl="0" w:tplc="04090001">
+      <w:start w:val="1"/>
+      <w:numFmt w:val="bullet"/>
+      <w:lvlText w:val=""/>
+      <w:lvlJc w:val="left"/>
+      <w:pPr>
+        <w:ind w:left="720" w:hanging="360"/>
+      </w:pPr>
+      <w:rPr>
+        <w:rFonts w:ascii="Symbol" w:hAnsi="Symbol" w:hint="default"/>
+      </w:rPr>
+    </w:lvl>
+    <w:lvl w:ilvl="1" w:tplc="04090003" w:tentative="1">
+      <w:start w:val="1"/>
+      <w:numFmt w:val="bullet"/>
+      <w:lvlText w:val="o"/>
+      <w:lvlJc w:val="left"/>
+      <w:pPr>
+        <w:ind w:left="1440" w:hanging="360"/>
+      </w:pPr>
+      <w:rPr>
+        <w:rFonts w:ascii="Courier New" w:hAnsi="Courier New" w:hint="default"/>
+      </w:rPr>
+    </w:lvl>
+    <w:lvl w:ilvl="2" w:tplc="04090005" w:tentative="1">
+      <w:start w:val="1"/>
+      <w:numFmt w:val="bullet"/>
+      <w:lvlText w:val=""/>
+      <w:lvlJc w:val="left"/>
+      <w:pPr>
+        <w:ind w:left="2160" w:hanging="360"/>
+      </w:pPr>
+      <w:rPr>
+        <w:rFonts w:ascii="Wingdings" w:hAnsi="Wingdings" w:hint="default"/>
+      </w:rPr>
+    </w:lvl>
+    <w:lvl w:ilvl="3" w:tplc="04090001" w:tentative="1">
+      <w:start w:val="1"/>
+      <w:numFmt w:val="bullet"/>
+      <w:lvlText w:val=""/>
+      <w:lvlJc w:val="left"/>
+      <w:pPr>
+        <w:ind w:left="2880" w:hanging="360"/>
+      </w:pPr>
+      <w:rPr>
+        <w:rFonts w:ascii="Symbol" w:hAnsi="Symbol" w:hint="default"/>
+      </w:rPr>
+    </w:lvl>
+    <w:lvl w:ilvl="4" w:tplc="04090003" w:tentative="1">
+      <w:start w:val="1"/>
+      <w:numFmt w:val="bullet"/>
+      <w:lvlText w:val="o"/>
+      <w:lvlJc w:val="left"/>
+      <w:pPr>
+        <w:ind w:left="3600" w:hanging="360"/>
+      </w:pPr>
+      <w:rPr>
+        <w:rFonts w:ascii="Courier New" w:hAnsi="Courier New" w:hint="default"/>
+      </w:rPr>
+    </w:lvl>
+    <w:lvl w:ilvl="5" w:tplc="04090005" w:tentative="1">
+      <w:start w:val="1"/>
+      <w:numFmt w:val="bullet"/>
+      <w:lvlText w:val=""/>
+      <w:lvlJc w:val="left"/>
+      <w:pPr>
+        <w:ind w:left="4320" w:hanging="360"/>
+      </w:pPr>
+      <w:rPr>
+        <w:rFonts w:ascii="Wingdings" w:hAnsi="Wingdings" w:hint="default"/>
+      </w:rPr>
+    </w:lvl>
+    <w:lvl w:ilvl="6" w:tplc="04090001" w:tentative="1">
+      <w:start w:val="1"/>
+      <w:numFmt w:val="bullet"/>
+      <w:lvlText w:val=""/>
+      <w:lvlJc w:val="left"/>
+      <w:pPr>
+        <w:ind w:left="5040" w:hanging="360"/>
+      </w:pPr>
+      <w:rPr>
+        <w:rFonts w:ascii="Symbol" w:hAnsi="Symbol" w:hint="default"/>
+      </w:rPr>
+    </w:lvl>
+    <w:lvl w:ilvl="7" w:tplc="04090003" w:tentative="1">
+      <w:start w:val="1"/>
+      <w:numFmt w:val="bullet"/>
+      <w:lvlText w:val="o"/>
+      <w:lvlJc w:val="left"/>
+      <w:pPr>
+        <w:ind w:left="5760" w:hanging="360"/>
+      </w:pPr>
+      <w:rPr>
+        <w:rFonts w:ascii="Courier New" w:hAnsi="Courier New" w:hint="default"/>
+      </w:rPr>
+    </w:lvl>
+    <w:lvl w:ilvl="8" w:tplc="04090005" w:tentative="1">
+      <w:start w:val="1"/>
+      <w:numFmt w:val="bullet"/>
+      <w:lvlText w:val=""/>
+      <w:lvlJc w:val="left"/>
+      <w:pPr>
+        <w:ind w:left="6480" w:hanging="360"/>
+      </w:pPr>
+      <w:rPr>
+        <w:rFonts w:ascii="Wingdings" w:hAnsi="Wingdings" w:hint="default"/>
+      </w:rPr>
+    </w:lvl>
+  </w:abstractNum>
+  <w:abstractNum w:abstractNumId="6">
+    <w:nsid w:val="7F4F3ED9"/>
+    <w:multiLevelType w:val="hybridMultilevel"/>
+    <w:tmpl w:val="B412BC72"/>
+    <w:lvl w:ilvl="0" w:tplc="B4163BF6">
+      <w:start w:val="2"/>
+      <w:numFmt w:val="decimal"/>
+      <w:lvlText w:val="%1."/>
+      <w:lvlJc w:val="left"/>
+      <w:pPr>
+        <w:ind w:left="720" w:hanging="360"/>
+      </w:pPr>
+      <w:rPr>
+        <w:rFonts w:hint="default"/>
+      </w:rPr>
+    </w:lvl>
+    <w:lvl w:ilvl="1" w:tplc="04090019" w:tentative="1">
+      <w:start w:val="1"/>
+      <w:numFmt w:val="lowerLetter"/>
+      <w:lvlText w:val="%2."/>
+      <w:lvlJc w:val="left"/>
+      <w:pPr>
+        <w:ind w:left="1440" w:hanging="360"/>
+      </w:pPr>
+    </w:lvl>
+    <w:lvl w:ilvl="2" w:tplc="0409001B" w:tentative="1">
+      <w:start w:val="1"/>
+      <w:numFmt w:val="lowerRoman"/>
+      <w:lvlText w:val="%3."/>
+      <w:lvlJc w:val="right"/>
+      <w:pPr>
+        <w:ind w:left="2160" w:hanging="180"/>
+      </w:pPr>
+    </w:lvl>
+    <w:lvl w:ilvl="3" w:tplc="0409000F" w:tentative="1">
+      <w:start w:val="1"/>
+      <w:numFmt w:val="decimal"/>
+      <w:lvlText w:val="%4."/>
+      <w:lvlJc w:val="left"/>
+      <w:pPr>
+        <w:ind w:left="2880" w:hanging="360"/>
+      </w:pPr>
+    </w:lvl>
+    <w:lvl w:ilvl="4" w:tplc="04090019" w:tentative="1">
+      <w:start w:val="1"/>
+      <w:numFmt w:val="lowerLetter"/>
+      <w:lvlText w:val="%5."/>
+      <w:lvlJc w:val="left"/>
+      <w:pPr>
+        <w:ind w:left="3600" w:hanging="360"/>
+      </w:pPr>
+    </w:lvl>
+    <w:lvl w:ilvl="5" w:tplc="0409001B" w:tentative="1">
+      <w:start w:val="1"/>
+      <w:numFmt w:val="lowerRoman"/>
+      <w:lvlText w:val="%6."/>
+      <w:lvlJc w:val="right"/>
+      <w:pPr>
+        <w:ind w:left="4320" w:hanging="180"/>
+      </w:pPr>
+    </w:lvl>
+    <w:lvl w:ilvl="6" w:tplc="0409000F" w:tentative="1">
+      <w:start w:val="1"/>
+      <w:numFmt w:val="decimal"/>
+      <w:lvlText w:val="%7."/>
+      <w:lvlJc w:val="left"/>
+      <w:pPr>
+        <w:ind w:left="5040" w:hanging="360"/>
+      </w:pPr>
+    </w:lvl>
+    <w:lvl w:ilvl="7" w:tplc="04090019" w:tentative="1">
+      <w:start w:val="1"/>
+      <w:numFmt w:val="lowerLetter"/>
+      <w:lvlText w:val="%8."/>
+      <w:lvlJc w:val="left"/>
+      <w:pPr>
+        <w:ind w:left="5760" w:hanging="360"/>
+      </w:pPr>
+    </w:lvl>
+    <w:lvl w:ilvl="8" w:tplc="0409001B" w:tentative="1">
+      <w:start w:val="1"/>
+      <w:numFmt w:val="lowerRoman"/>
+      <w:lvlText w:val="%9."/>
+      <w:lvlJc w:val="right"/>
+      <w:pPr>
+        <w:ind w:left="6480" w:hanging="180"/>
+      </w:pPr>
+    </w:lvl>
+  </w:abstractNum>
   <w:num w:numId="1">
     <w:abstractNumId w:val="1"/>
   </w:num>
@@ -926,6 +1728,18 @@
   </w:num>
   <w:num w:numId="3">
     <w:abstractNumId w:val="0"/>
+  </w:num>
+  <w:num w:numId="4">
+    <w:abstractNumId w:val="4"/>
+  </w:num>
+  <w:num w:numId="5">
+    <w:abstractNumId w:val="6"/>
+  </w:num>
+  <w:num w:numId="6">
+    <w:abstractNumId w:val="5"/>
+  </w:num>
+  <w:num w:numId="7">
+    <w:abstractNumId w:val="3"/>
   </w:num>
 </w:numbering>
 </file>
@@ -1112,7 +1926,6 @@
   <w:style w:type="character" w:default="1" w:styleId="DefaultParagraphFont">
     <w:name w:val="Default Paragraph Font"/>
     <w:uiPriority w:val="1"/>
-    <w:semiHidden/>
     <w:unhideWhenUsed/>
   </w:style>
   <w:style w:type="table" w:default="1" w:styleId="TableNormal">
@@ -1459,7 +2272,6 @@
   <w:style w:type="character" w:default="1" w:styleId="DefaultParagraphFont">
     <w:name w:val="Default Paragraph Font"/>
     <w:uiPriority w:val="1"/>
-    <w:semiHidden/>
     <w:unhideWhenUsed/>
   </w:style>
   <w:style w:type="table" w:default="1" w:styleId="TableNormal">

</xml_diff>

<commit_message>
Converted homework document to pdf
</commit_message>
<xml_diff>
--- a/01/exercise01.docx
+++ b/01/exercise01.docx
@@ -773,7 +773,10 @@
         <w:t>ing</w:t>
       </w:r>
       <w:r>
-        <w:t xml:space="preserve"> all my controller modules to update the routes. Is that feasible solution and common </w:t>
+        <w:t xml:space="preserve"> all my controller modules to update the routes. Is that </w:t>
+      </w:r>
+      <w:r>
+        <w:t xml:space="preserve">a feasible solution </w:t>
       </w:r>
       <w:r>
         <w:t>in the Google App Engine space?</w:t>
@@ -856,110 +859,122 @@
       <w:r>
         <w:t xml:space="preserve">: What is a </w:t>
       </w:r>
+      <w:r>
+        <w:t>pros/cons for a horizontal scaling system? Vertical scaling system?</w:t>
+      </w:r>
+    </w:p>
+    <w:p>
+      <w:pPr>
+        <w:pStyle w:val="ListParagraph"/>
+        <w:numPr>
+          <w:ilvl w:val="0"/>
+          <w:numId w:val="7"/>
+        </w:numPr>
+      </w:pPr>
+      <w:r>
+        <w:t>Answer:</w:t>
+      </w:r>
+    </w:p>
+    <w:p>
+      <w:pPr>
+        <w:pStyle w:val="ListParagraph"/>
+        <w:numPr>
+          <w:ilvl w:val="1"/>
+          <w:numId w:val="7"/>
+        </w:numPr>
+      </w:pPr>
+      <w:r>
+        <w:t>Horizontal: Refers to adding more compute resources by purchasing new machines.</w:t>
+      </w:r>
+    </w:p>
+    <w:p>
+      <w:pPr>
+        <w:pStyle w:val="ListParagraph"/>
+        <w:numPr>
+          <w:ilvl w:val="2"/>
+          <w:numId w:val="7"/>
+        </w:numPr>
+      </w:pPr>
+      <w:r>
+        <w:t xml:space="preserve">Pros: Adding a new node (physical machine) is relatively inexpensive. </w:t>
+      </w:r>
+    </w:p>
+    <w:p>
+      <w:pPr>
+        <w:pStyle w:val="ListParagraph"/>
+        <w:numPr>
+          <w:ilvl w:val="2"/>
+          <w:numId w:val="7"/>
+        </w:numPr>
+      </w:pPr>
+      <w:r>
+        <w:t xml:space="preserve">Cons: </w:t>
+      </w:r>
+      <w:r>
+        <w:t>Ensure your application can horizontally scale (cannot rely on data stored in a specific location in memory on a server).</w:t>
+      </w:r>
+    </w:p>
+    <w:p>
+      <w:pPr>
+        <w:pStyle w:val="ListParagraph"/>
+        <w:numPr>
+          <w:ilvl w:val="1"/>
+          <w:numId w:val="7"/>
+        </w:numPr>
+      </w:pPr>
+      <w:r>
+        <w:t xml:space="preserve">Vertical: Refers to scaling up on hardware and resources on same physical machine. </w:t>
+      </w:r>
+    </w:p>
+    <w:p>
+      <w:pPr>
+        <w:pStyle w:val="ListParagraph"/>
+        <w:numPr>
+          <w:ilvl w:val="2"/>
+          <w:numId w:val="7"/>
+        </w:numPr>
+      </w:pPr>
+      <w:r>
+        <w:t xml:space="preserve">Pros: </w:t>
+      </w:r>
+      <w:r>
+        <w:t xml:space="preserve">Can execute large problem sizes on machine (e.g. graph processing requires the graph to be held in memory – parallelism </w:t>
+      </w:r>
+      <w:r>
+        <w:t>nontrivial</w:t>
+      </w:r>
+      <w:r>
+        <w:t xml:space="preserve"> across machines). </w:t>
+      </w:r>
+    </w:p>
+    <w:p>
+      <w:pPr>
+        <w:pStyle w:val="ListParagraph"/>
+        <w:numPr>
+          <w:ilvl w:val="2"/>
+          <w:numId w:val="7"/>
+        </w:numPr>
+      </w:pPr>
+      <w:r>
+        <w:t>Cons:</w:t>
+      </w:r>
+      <w:r>
+        <w:t xml:space="preserve"> Expensive approach since </w:t>
+      </w:r>
+      <w:r>
+        <w:t xml:space="preserve">it requires </w:t>
+      </w:r>
+      <w:r>
+        <w:t xml:space="preserve">increasing system resources on a dedicated compute node. </w:t>
+      </w:r>
+    </w:p>
+    <w:p>
+      <w:pPr>
+        <w:pStyle w:val="ListParagraph"/>
+        <w:ind w:left="1440"/>
+      </w:pPr>
       <w:bookmarkStart w:id="0" w:name="_GoBack"/>
       <w:bookmarkEnd w:id="0"/>
-      <w:r>
-        <w:t>pros/cons for a horizontal scaling system? Vertical scaling system?</w:t>
-      </w:r>
-    </w:p>
-    <w:p>
-      <w:pPr>
-        <w:pStyle w:val="ListParagraph"/>
-        <w:numPr>
-          <w:ilvl w:val="0"/>
-          <w:numId w:val="7"/>
-        </w:numPr>
-      </w:pPr>
-      <w:r>
-        <w:t>Answer:</w:t>
-      </w:r>
-    </w:p>
-    <w:p>
-      <w:pPr>
-        <w:pStyle w:val="ListParagraph"/>
-        <w:numPr>
-          <w:ilvl w:val="1"/>
-          <w:numId w:val="7"/>
-        </w:numPr>
-      </w:pPr>
-      <w:r>
-        <w:t>Horizontal: Refers to adding more compute resources by purchasing new machines.</w:t>
-      </w:r>
-    </w:p>
-    <w:p>
-      <w:pPr>
-        <w:pStyle w:val="ListParagraph"/>
-        <w:numPr>
-          <w:ilvl w:val="2"/>
-          <w:numId w:val="7"/>
-        </w:numPr>
-      </w:pPr>
-      <w:r>
-        <w:t xml:space="preserve">Pros: Adding a new node (physical machine) is relatively inexpensive. </w:t>
-      </w:r>
-    </w:p>
-    <w:p>
-      <w:pPr>
-        <w:pStyle w:val="ListParagraph"/>
-        <w:numPr>
-          <w:ilvl w:val="2"/>
-          <w:numId w:val="7"/>
-        </w:numPr>
-      </w:pPr>
-      <w:r>
-        <w:t xml:space="preserve">Cons: </w:t>
-      </w:r>
-      <w:r>
-        <w:t>Ensure your application can horizontally scale (cannot rely on data stored in a specific location in memory on a server).</w:t>
-      </w:r>
-    </w:p>
-    <w:p>
-      <w:pPr>
-        <w:pStyle w:val="ListParagraph"/>
-        <w:numPr>
-          <w:ilvl w:val="1"/>
-          <w:numId w:val="7"/>
-        </w:numPr>
-      </w:pPr>
-      <w:r>
-        <w:t xml:space="preserve">Vertical: Refers to scaling up on hardware and resources on same physical machine. </w:t>
-      </w:r>
-    </w:p>
-    <w:p>
-      <w:pPr>
-        <w:pStyle w:val="ListParagraph"/>
-        <w:numPr>
-          <w:ilvl w:val="2"/>
-          <w:numId w:val="7"/>
-        </w:numPr>
-      </w:pPr>
-      <w:r>
-        <w:t xml:space="preserve">Pros: </w:t>
-      </w:r>
-      <w:r>
-        <w:t xml:space="preserve">Can execute large problem sizes on machine (e.g. graph processing requires the graph to be held in memory – parallelism difficult across machines). </w:t>
-      </w:r>
-    </w:p>
-    <w:p>
-      <w:pPr>
-        <w:pStyle w:val="ListParagraph"/>
-        <w:numPr>
-          <w:ilvl w:val="2"/>
-          <w:numId w:val="7"/>
-        </w:numPr>
-      </w:pPr>
-      <w:r>
-        <w:t>Cons:</w:t>
-      </w:r>
-      <w:r>
-        <w:t xml:space="preserve"> Expensive approach since increasing the system resources on a dedicated compute node. </w:t>
-      </w:r>
-    </w:p>
-    <w:p>
-      <w:pPr>
-        <w:pStyle w:val="ListParagraph"/>
-        <w:ind w:left="1440"/>
-      </w:pPr>
     </w:p>
     <w:sectPr>
       <w:headerReference w:type="default" r:id="rId16"/>
@@ -1926,6 +1941,7 @@
   <w:style w:type="character" w:default="1" w:styleId="DefaultParagraphFont">
     <w:name w:val="Default Paragraph Font"/>
     <w:uiPriority w:val="1"/>
+    <w:semiHidden/>
     <w:unhideWhenUsed/>
   </w:style>
   <w:style w:type="table" w:default="1" w:styleId="TableNormal">
@@ -2272,6 +2288,7 @@
   <w:style w:type="character" w:default="1" w:styleId="DefaultParagraphFont">
     <w:name w:val="Default Paragraph Font"/>
     <w:uiPriority w:val="1"/>
+    <w:semiHidden/>
     <w:unhideWhenUsed/>
   </w:style>
   <w:style w:type="table" w:default="1" w:styleId="TableNormal">

</xml_diff>